<commit_message>
finishing up documents and bug fixes
</commit_message>
<xml_diff>
--- a/Documents/Game Design Document.docx
+++ b/Documents/Game Design Document.docx
@@ -44,7 +44,7 @@
               <w:szCs w:val="24"/>
             </w:rPr>
             <w:drawing>
-              <wp:anchor distT="0" distB="0" distL="114300" distR="114300" simplePos="0" relativeHeight="251663360" behindDoc="0" locked="0" layoutInCell="1" allowOverlap="1" wp14:anchorId="41C314DB" wp14:editId="5EAE1D15">
+              <wp:anchor distT="0" distB="0" distL="114300" distR="114300" simplePos="0" relativeHeight="251663360" behindDoc="0" locked="0" layoutInCell="1" allowOverlap="1" wp14:anchorId="41C314DB" wp14:editId="20069B81">
                 <wp:simplePos x="0" y="0"/>
                 <wp:positionH relativeFrom="margin">
                   <wp:align>center</wp:align>
@@ -482,23 +482,7 @@
                                     <w:sz w:val="20"/>
                                     <w:szCs w:val="20"/>
                                   </w:rPr>
-                                  <w:t>Co</w:t>
-                                </w:r>
-                                <w:r>
-                                  <w:rPr>
-                                    <w:rStyle w:val="Hyperlink"/>
-                                    <w:sz w:val="20"/>
-                                    <w:szCs w:val="20"/>
-                                  </w:rPr>
-                                  <w:t>n</w:t>
-                                </w:r>
-                                <w:r>
-                                  <w:rPr>
-                                    <w:rStyle w:val="Hyperlink"/>
-                                    <w:sz w:val="20"/>
-                                    <w:szCs w:val="20"/>
-                                  </w:rPr>
-                                  <w:t>cepts</w:t>
+                                  <w:t>Concepts</w:t>
                                 </w:r>
                               </w:hyperlink>
                             </w:p>
@@ -522,23 +506,7 @@
                                     <w:sz w:val="20"/>
                                     <w:szCs w:val="20"/>
                                   </w:rPr>
-                                  <w:t>Ta</w:t>
-                                </w:r>
-                                <w:r>
-                                  <w:rPr>
-                                    <w:rStyle w:val="Hyperlink"/>
-                                    <w:sz w:val="20"/>
-                                    <w:szCs w:val="20"/>
-                                  </w:rPr>
-                                  <w:t>g</w:t>
-                                </w:r>
-                                <w:r>
-                                  <w:rPr>
-                                    <w:rStyle w:val="Hyperlink"/>
-                                    <w:sz w:val="20"/>
-                                    <w:szCs w:val="20"/>
-                                  </w:rPr>
-                                  <w:t>line</w:t>
+                                  <w:t>Tagline</w:t>
                                 </w:r>
                               </w:hyperlink>
                             </w:p>
@@ -586,23 +554,7 @@
                                     <w:sz w:val="20"/>
                                     <w:szCs w:val="20"/>
                                   </w:rPr>
-                                  <w:t>Game</w:t>
-                                </w:r>
-                                <w:r>
-                                  <w:rPr>
-                                    <w:rStyle w:val="Hyperlink"/>
-                                    <w:sz w:val="20"/>
-                                    <w:szCs w:val="20"/>
-                                  </w:rPr>
-                                  <w:t xml:space="preserve"> </w:t>
-                                </w:r>
-                                <w:r>
-                                  <w:rPr>
-                                    <w:rStyle w:val="Hyperlink"/>
-                                    <w:sz w:val="20"/>
-                                    <w:szCs w:val="20"/>
-                                  </w:rPr>
-                                  <w:t>Summary</w:t>
+                                  <w:t>Game Summary</w:t>
                                 </w:r>
                               </w:hyperlink>
                             </w:p>
@@ -626,39 +578,7 @@
                                     <w:sz w:val="20"/>
                                     <w:szCs w:val="20"/>
                                   </w:rPr>
-                                  <w:t>Game</w:t>
-                                </w:r>
-                                <w:r>
-                                  <w:rPr>
-                                    <w:rStyle w:val="Hyperlink"/>
-                                    <w:sz w:val="20"/>
-                                    <w:szCs w:val="20"/>
-                                  </w:rPr>
-                                  <w:t xml:space="preserve"> </w:t>
-                                </w:r>
-                                <w:r>
-                                  <w:rPr>
-                                    <w:rStyle w:val="Hyperlink"/>
-                                    <w:sz w:val="20"/>
-                                    <w:szCs w:val="20"/>
-                                  </w:rPr>
-                                  <w:t>O</w:t>
-                                </w:r>
-                                <w:r>
-                                  <w:rPr>
-                                    <w:rStyle w:val="Hyperlink"/>
-                                    <w:sz w:val="20"/>
-                                    <w:szCs w:val="20"/>
-                                  </w:rPr>
-                                  <w:t>u</w:t>
-                                </w:r>
-                                <w:r>
-                                  <w:rPr>
-                                    <w:rStyle w:val="Hyperlink"/>
-                                    <w:sz w:val="20"/>
-                                    <w:szCs w:val="20"/>
-                                  </w:rPr>
-                                  <w:t>tline</w:t>
+                                  <w:t>Game Outline</w:t>
                                 </w:r>
                               </w:hyperlink>
                             </w:p>
@@ -682,23 +602,7 @@
                                     <w:sz w:val="20"/>
                                     <w:szCs w:val="20"/>
                                   </w:rPr>
-                                  <w:t>Uni</w:t>
-                                </w:r>
-                                <w:r>
-                                  <w:rPr>
-                                    <w:rStyle w:val="Hyperlink"/>
-                                    <w:sz w:val="20"/>
-                                    <w:szCs w:val="20"/>
-                                  </w:rPr>
-                                  <w:t>q</w:t>
-                                </w:r>
-                                <w:r>
-                                  <w:rPr>
-                                    <w:rStyle w:val="Hyperlink"/>
-                                    <w:sz w:val="20"/>
-                                    <w:szCs w:val="20"/>
-                                  </w:rPr>
-                                  <w:t>ue selling point</w:t>
+                                  <w:t>Unique selling point</w:t>
                                 </w:r>
                               </w:hyperlink>
                             </w:p>
@@ -722,23 +626,7 @@
                                     <w:sz w:val="20"/>
                                     <w:szCs w:val="20"/>
                                   </w:rPr>
-                                  <w:t xml:space="preserve">Similar </w:t>
-                                </w:r>
-                                <w:r>
-                                  <w:rPr>
-                                    <w:rStyle w:val="Hyperlink"/>
-                                    <w:sz w:val="20"/>
-                                    <w:szCs w:val="20"/>
-                                  </w:rPr>
-                                  <w:t>p</w:t>
-                                </w:r>
-                                <w:r>
-                                  <w:rPr>
-                                    <w:rStyle w:val="Hyperlink"/>
-                                    <w:sz w:val="20"/>
-                                    <w:szCs w:val="20"/>
-                                  </w:rPr>
-                                  <w:t>roducts</w:t>
+                                  <w:t>Similar products</w:t>
                                 </w:r>
                               </w:hyperlink>
                             </w:p>
@@ -820,9 +708,10 @@
                             <w:p>
                               <w:pPr>
                                 <w:rPr>
-                                  <w:rStyle w:val="Hyperlink"/>
+                                  <w:color w:val="467886" w:themeColor="hyperlink"/>
                                   <w:sz w:val="20"/>
                                   <w:szCs w:val="20"/>
+                                  <w:u w:val="single"/>
                                 </w:rPr>
                               </w:pPr>
                               <w:hyperlink w:anchor="_Mechanics" w:history="1">
@@ -844,15 +733,6 @@
                                   <w:szCs w:val="20"/>
                                 </w:rPr>
                               </w:pPr>
-                            </w:p>
-                            <w:p>
-                              <w:pPr>
-                                <w:rPr>
-                                  <w:color w:val="595959" w:themeColor="text1" w:themeTint="A6"/>
-                                  <w:sz w:val="20"/>
-                                  <w:szCs w:val="20"/>
-                                </w:rPr>
-                              </w:pPr>
                               <w:hyperlink w:anchor="_Progression" w:history="1">
                                 <w:r>
                                   <w:rPr>
@@ -860,23 +740,7 @@
                                     <w:sz w:val="20"/>
                                     <w:szCs w:val="20"/>
                                   </w:rPr>
-                                  <w:t>Progres</w:t>
-                                </w:r>
-                                <w:r>
-                                  <w:rPr>
-                                    <w:rStyle w:val="Hyperlink"/>
-                                    <w:sz w:val="20"/>
-                                    <w:szCs w:val="20"/>
-                                  </w:rPr>
-                                  <w:t>s</w:t>
-                                </w:r>
-                                <w:r>
-                                  <w:rPr>
-                                    <w:rStyle w:val="Hyperlink"/>
-                                    <w:sz w:val="20"/>
-                                    <w:szCs w:val="20"/>
-                                  </w:rPr>
-                                  <w:t>ion</w:t>
+                                  <w:t>Progression</w:t>
                                 </w:r>
                               </w:hyperlink>
                             </w:p>
@@ -900,23 +764,7 @@
                                     <w:sz w:val="20"/>
                                     <w:szCs w:val="20"/>
                                   </w:rPr>
-                                  <w:t>Gam</w:t>
-                                </w:r>
-                                <w:r>
-                                  <w:rPr>
-                                    <w:rStyle w:val="Hyperlink"/>
-                                    <w:sz w:val="20"/>
-                                    <w:szCs w:val="20"/>
-                                  </w:rPr>
-                                  <w:t>e</w:t>
-                                </w:r>
-                                <w:r>
-                                  <w:rPr>
-                                    <w:rStyle w:val="Hyperlink"/>
-                                    <w:sz w:val="20"/>
-                                    <w:szCs w:val="20"/>
-                                  </w:rPr>
-                                  <w:t xml:space="preserve"> world</w:t>
+                                  <w:t>Game world</w:t>
                                 </w:r>
                               </w:hyperlink>
                             </w:p>
@@ -935,23 +783,7 @@
                                     <w:sz w:val="20"/>
                                     <w:szCs w:val="20"/>
                                   </w:rPr>
-                                  <w:t>St</w:t>
-                                </w:r>
-                                <w:r>
-                                  <w:rPr>
-                                    <w:rStyle w:val="Hyperlink"/>
-                                    <w:sz w:val="20"/>
-                                    <w:szCs w:val="20"/>
-                                  </w:rPr>
-                                  <w:t>o</w:t>
-                                </w:r>
-                                <w:r>
-                                  <w:rPr>
-                                    <w:rStyle w:val="Hyperlink"/>
-                                    <w:sz w:val="20"/>
-                                    <w:szCs w:val="20"/>
-                                  </w:rPr>
-                                  <w:t>ry</w:t>
+                                  <w:t>Story</w:t>
                                 </w:r>
                               </w:hyperlink>
                             </w:p>
@@ -975,23 +807,7 @@
                                     <w:sz w:val="20"/>
                                     <w:szCs w:val="20"/>
                                   </w:rPr>
-                                  <w:t>Ove</w:t>
-                                </w:r>
-                                <w:r>
-                                  <w:rPr>
-                                    <w:rStyle w:val="Hyperlink"/>
-                                    <w:sz w:val="20"/>
-                                    <w:szCs w:val="20"/>
-                                  </w:rPr>
-                                  <w:t>r</w:t>
-                                </w:r>
-                                <w:r>
-                                  <w:rPr>
-                                    <w:rStyle w:val="Hyperlink"/>
-                                    <w:sz w:val="20"/>
-                                    <w:szCs w:val="20"/>
-                                  </w:rPr>
-                                  <w:t>view</w:t>
+                                  <w:t>Overview</w:t>
                                 </w:r>
                               </w:hyperlink>
                             </w:p>
@@ -1015,23 +831,7 @@
                                     <w:sz w:val="20"/>
                                     <w:szCs w:val="20"/>
                                   </w:rPr>
-                                  <w:t>Nar</w:t>
-                                </w:r>
-                                <w:r>
-                                  <w:rPr>
-                                    <w:rStyle w:val="Hyperlink"/>
-                                    <w:sz w:val="20"/>
-                                    <w:szCs w:val="20"/>
-                                  </w:rPr>
-                                  <w:t>r</w:t>
-                                </w:r>
-                                <w:r>
-                                  <w:rPr>
-                                    <w:rStyle w:val="Hyperlink"/>
-                                    <w:sz w:val="20"/>
-                                    <w:szCs w:val="20"/>
-                                  </w:rPr>
-                                  <w:t>ative</w:t>
+                                  <w:t>Narrative</w:t>
                                 </w:r>
                               </w:hyperlink>
                             </w:p>
@@ -1050,23 +850,7 @@
                                     <w:sz w:val="20"/>
                                     <w:szCs w:val="20"/>
                                   </w:rPr>
-                                  <w:t>User Int</w:t>
-                                </w:r>
-                                <w:r>
-                                  <w:rPr>
-                                    <w:rStyle w:val="Hyperlink"/>
-                                    <w:sz w:val="20"/>
-                                    <w:szCs w:val="20"/>
-                                  </w:rPr>
-                                  <w:t>e</w:t>
-                                </w:r>
-                                <w:r>
-                                  <w:rPr>
-                                    <w:rStyle w:val="Hyperlink"/>
-                                    <w:sz w:val="20"/>
-                                    <w:szCs w:val="20"/>
-                                  </w:rPr>
-                                  <w:t>rface</w:t>
+                                  <w:t>User Interface</w:t>
                                 </w:r>
                               </w:hyperlink>
                             </w:p>
@@ -1090,23 +874,7 @@
                                     <w:sz w:val="20"/>
                                     <w:szCs w:val="20"/>
                                   </w:rPr>
-                                  <w:t>Over</w:t>
-                                </w:r>
-                                <w:r>
-                                  <w:rPr>
-                                    <w:rStyle w:val="Hyperlink"/>
-                                    <w:sz w:val="20"/>
-                                    <w:szCs w:val="20"/>
-                                  </w:rPr>
-                                  <w:t>v</w:t>
-                                </w:r>
-                                <w:r>
-                                  <w:rPr>
-                                    <w:rStyle w:val="Hyperlink"/>
-                                    <w:sz w:val="20"/>
-                                    <w:szCs w:val="20"/>
-                                  </w:rPr>
-                                  <w:t>iew</w:t>
+                                  <w:t>Overview</w:t>
                                 </w:r>
                               </w:hyperlink>
                             </w:p>
@@ -1346,23 +1114,7 @@
                               <w:sz w:val="20"/>
                               <w:szCs w:val="20"/>
                             </w:rPr>
-                            <w:t>Co</w:t>
-                          </w:r>
-                          <w:r>
-                            <w:rPr>
-                              <w:rStyle w:val="Hyperlink"/>
-                              <w:sz w:val="20"/>
-                              <w:szCs w:val="20"/>
-                            </w:rPr>
-                            <w:t>n</w:t>
-                          </w:r>
-                          <w:r>
-                            <w:rPr>
-                              <w:rStyle w:val="Hyperlink"/>
-                              <w:sz w:val="20"/>
-                              <w:szCs w:val="20"/>
-                            </w:rPr>
-                            <w:t>cepts</w:t>
+                            <w:t>Concepts</w:t>
                           </w:r>
                         </w:hyperlink>
                       </w:p>
@@ -1386,23 +1138,7 @@
                               <w:sz w:val="20"/>
                               <w:szCs w:val="20"/>
                             </w:rPr>
-                            <w:t>Ta</w:t>
-                          </w:r>
-                          <w:r>
-                            <w:rPr>
-                              <w:rStyle w:val="Hyperlink"/>
-                              <w:sz w:val="20"/>
-                              <w:szCs w:val="20"/>
-                            </w:rPr>
-                            <w:t>g</w:t>
-                          </w:r>
-                          <w:r>
-                            <w:rPr>
-                              <w:rStyle w:val="Hyperlink"/>
-                              <w:sz w:val="20"/>
-                              <w:szCs w:val="20"/>
-                            </w:rPr>
-                            <w:t>line</w:t>
+                            <w:t>Tagline</w:t>
                           </w:r>
                         </w:hyperlink>
                       </w:p>
@@ -1450,23 +1186,7 @@
                               <w:sz w:val="20"/>
                               <w:szCs w:val="20"/>
                             </w:rPr>
-                            <w:t>Game</w:t>
-                          </w:r>
-                          <w:r>
-                            <w:rPr>
-                              <w:rStyle w:val="Hyperlink"/>
-                              <w:sz w:val="20"/>
-                              <w:szCs w:val="20"/>
-                            </w:rPr>
-                            <w:t xml:space="preserve"> </w:t>
-                          </w:r>
-                          <w:r>
-                            <w:rPr>
-                              <w:rStyle w:val="Hyperlink"/>
-                              <w:sz w:val="20"/>
-                              <w:szCs w:val="20"/>
-                            </w:rPr>
-                            <w:t>Summary</w:t>
+                            <w:t>Game Summary</w:t>
                           </w:r>
                         </w:hyperlink>
                       </w:p>
@@ -1490,39 +1210,7 @@
                               <w:sz w:val="20"/>
                               <w:szCs w:val="20"/>
                             </w:rPr>
-                            <w:t>Game</w:t>
-                          </w:r>
-                          <w:r>
-                            <w:rPr>
-                              <w:rStyle w:val="Hyperlink"/>
-                              <w:sz w:val="20"/>
-                              <w:szCs w:val="20"/>
-                            </w:rPr>
-                            <w:t xml:space="preserve"> </w:t>
-                          </w:r>
-                          <w:r>
-                            <w:rPr>
-                              <w:rStyle w:val="Hyperlink"/>
-                              <w:sz w:val="20"/>
-                              <w:szCs w:val="20"/>
-                            </w:rPr>
-                            <w:t>O</w:t>
-                          </w:r>
-                          <w:r>
-                            <w:rPr>
-                              <w:rStyle w:val="Hyperlink"/>
-                              <w:sz w:val="20"/>
-                              <w:szCs w:val="20"/>
-                            </w:rPr>
-                            <w:t>u</w:t>
-                          </w:r>
-                          <w:r>
-                            <w:rPr>
-                              <w:rStyle w:val="Hyperlink"/>
-                              <w:sz w:val="20"/>
-                              <w:szCs w:val="20"/>
-                            </w:rPr>
-                            <w:t>tline</w:t>
+                            <w:t>Game Outline</w:t>
                           </w:r>
                         </w:hyperlink>
                       </w:p>
@@ -1546,23 +1234,7 @@
                               <w:sz w:val="20"/>
                               <w:szCs w:val="20"/>
                             </w:rPr>
-                            <w:t>Uni</w:t>
-                          </w:r>
-                          <w:r>
-                            <w:rPr>
-                              <w:rStyle w:val="Hyperlink"/>
-                              <w:sz w:val="20"/>
-                              <w:szCs w:val="20"/>
-                            </w:rPr>
-                            <w:t>q</w:t>
-                          </w:r>
-                          <w:r>
-                            <w:rPr>
-                              <w:rStyle w:val="Hyperlink"/>
-                              <w:sz w:val="20"/>
-                              <w:szCs w:val="20"/>
-                            </w:rPr>
-                            <w:t>ue selling point</w:t>
+                            <w:t>Unique selling point</w:t>
                           </w:r>
                         </w:hyperlink>
                       </w:p>
@@ -1586,23 +1258,7 @@
                               <w:sz w:val="20"/>
                               <w:szCs w:val="20"/>
                             </w:rPr>
-                            <w:t xml:space="preserve">Similar </w:t>
-                          </w:r>
-                          <w:r>
-                            <w:rPr>
-                              <w:rStyle w:val="Hyperlink"/>
-                              <w:sz w:val="20"/>
-                              <w:szCs w:val="20"/>
-                            </w:rPr>
-                            <w:t>p</w:t>
-                          </w:r>
-                          <w:r>
-                            <w:rPr>
-                              <w:rStyle w:val="Hyperlink"/>
-                              <w:sz w:val="20"/>
-                              <w:szCs w:val="20"/>
-                            </w:rPr>
-                            <w:t>roducts</w:t>
+                            <w:t>Similar products</w:t>
                           </w:r>
                         </w:hyperlink>
                       </w:p>
@@ -1684,9 +1340,10 @@
                       <w:p>
                         <w:pPr>
                           <w:rPr>
-                            <w:rStyle w:val="Hyperlink"/>
+                            <w:color w:val="467886" w:themeColor="hyperlink"/>
                             <w:sz w:val="20"/>
                             <w:szCs w:val="20"/>
+                            <w:u w:val="single"/>
                           </w:rPr>
                         </w:pPr>
                         <w:hyperlink w:anchor="_Mechanics" w:history="1">
@@ -1708,15 +1365,6 @@
                             <w:szCs w:val="20"/>
                           </w:rPr>
                         </w:pPr>
-                      </w:p>
-                      <w:p>
-                        <w:pPr>
-                          <w:rPr>
-                            <w:color w:val="595959" w:themeColor="text1" w:themeTint="A6"/>
-                            <w:sz w:val="20"/>
-                            <w:szCs w:val="20"/>
-                          </w:rPr>
-                        </w:pPr>
                         <w:hyperlink w:anchor="_Progression" w:history="1">
                           <w:r>
                             <w:rPr>
@@ -1724,23 +1372,7 @@
                               <w:sz w:val="20"/>
                               <w:szCs w:val="20"/>
                             </w:rPr>
-                            <w:t>Progres</w:t>
-                          </w:r>
-                          <w:r>
-                            <w:rPr>
-                              <w:rStyle w:val="Hyperlink"/>
-                              <w:sz w:val="20"/>
-                              <w:szCs w:val="20"/>
-                            </w:rPr>
-                            <w:t>s</w:t>
-                          </w:r>
-                          <w:r>
-                            <w:rPr>
-                              <w:rStyle w:val="Hyperlink"/>
-                              <w:sz w:val="20"/>
-                              <w:szCs w:val="20"/>
-                            </w:rPr>
-                            <w:t>ion</w:t>
+                            <w:t>Progression</w:t>
                           </w:r>
                         </w:hyperlink>
                       </w:p>
@@ -1764,23 +1396,7 @@
                               <w:sz w:val="20"/>
                               <w:szCs w:val="20"/>
                             </w:rPr>
-                            <w:t>Gam</w:t>
-                          </w:r>
-                          <w:r>
-                            <w:rPr>
-                              <w:rStyle w:val="Hyperlink"/>
-                              <w:sz w:val="20"/>
-                              <w:szCs w:val="20"/>
-                            </w:rPr>
-                            <w:t>e</w:t>
-                          </w:r>
-                          <w:r>
-                            <w:rPr>
-                              <w:rStyle w:val="Hyperlink"/>
-                              <w:sz w:val="20"/>
-                              <w:szCs w:val="20"/>
-                            </w:rPr>
-                            <w:t xml:space="preserve"> world</w:t>
+                            <w:t>Game world</w:t>
                           </w:r>
                         </w:hyperlink>
                       </w:p>
@@ -1799,23 +1415,7 @@
                               <w:sz w:val="20"/>
                               <w:szCs w:val="20"/>
                             </w:rPr>
-                            <w:t>St</w:t>
-                          </w:r>
-                          <w:r>
-                            <w:rPr>
-                              <w:rStyle w:val="Hyperlink"/>
-                              <w:sz w:val="20"/>
-                              <w:szCs w:val="20"/>
-                            </w:rPr>
-                            <w:t>o</w:t>
-                          </w:r>
-                          <w:r>
-                            <w:rPr>
-                              <w:rStyle w:val="Hyperlink"/>
-                              <w:sz w:val="20"/>
-                              <w:szCs w:val="20"/>
-                            </w:rPr>
-                            <w:t>ry</w:t>
+                            <w:t>Story</w:t>
                           </w:r>
                         </w:hyperlink>
                       </w:p>
@@ -1839,23 +1439,7 @@
                               <w:sz w:val="20"/>
                               <w:szCs w:val="20"/>
                             </w:rPr>
-                            <w:t>Ove</w:t>
-                          </w:r>
-                          <w:r>
-                            <w:rPr>
-                              <w:rStyle w:val="Hyperlink"/>
-                              <w:sz w:val="20"/>
-                              <w:szCs w:val="20"/>
-                            </w:rPr>
-                            <w:t>r</w:t>
-                          </w:r>
-                          <w:r>
-                            <w:rPr>
-                              <w:rStyle w:val="Hyperlink"/>
-                              <w:sz w:val="20"/>
-                              <w:szCs w:val="20"/>
-                            </w:rPr>
-                            <w:t>view</w:t>
+                            <w:t>Overview</w:t>
                           </w:r>
                         </w:hyperlink>
                       </w:p>
@@ -1879,23 +1463,7 @@
                               <w:sz w:val="20"/>
                               <w:szCs w:val="20"/>
                             </w:rPr>
-                            <w:t>Nar</w:t>
-                          </w:r>
-                          <w:r>
-                            <w:rPr>
-                              <w:rStyle w:val="Hyperlink"/>
-                              <w:sz w:val="20"/>
-                              <w:szCs w:val="20"/>
-                            </w:rPr>
-                            <w:t>r</w:t>
-                          </w:r>
-                          <w:r>
-                            <w:rPr>
-                              <w:rStyle w:val="Hyperlink"/>
-                              <w:sz w:val="20"/>
-                              <w:szCs w:val="20"/>
-                            </w:rPr>
-                            <w:t>ative</w:t>
+                            <w:t>Narrative</w:t>
                           </w:r>
                         </w:hyperlink>
                       </w:p>
@@ -1914,23 +1482,7 @@
                               <w:sz w:val="20"/>
                               <w:szCs w:val="20"/>
                             </w:rPr>
-                            <w:t>User Int</w:t>
-                          </w:r>
-                          <w:r>
-                            <w:rPr>
-                              <w:rStyle w:val="Hyperlink"/>
-                              <w:sz w:val="20"/>
-                              <w:szCs w:val="20"/>
-                            </w:rPr>
-                            <w:t>e</w:t>
-                          </w:r>
-                          <w:r>
-                            <w:rPr>
-                              <w:rStyle w:val="Hyperlink"/>
-                              <w:sz w:val="20"/>
-                              <w:szCs w:val="20"/>
-                            </w:rPr>
-                            <w:t>rface</w:t>
+                            <w:t>User Interface</w:t>
                           </w:r>
                         </w:hyperlink>
                       </w:p>
@@ -1954,23 +1506,7 @@
                               <w:sz w:val="20"/>
                               <w:szCs w:val="20"/>
                             </w:rPr>
-                            <w:t>Over</w:t>
-                          </w:r>
-                          <w:r>
-                            <w:rPr>
-                              <w:rStyle w:val="Hyperlink"/>
-                              <w:sz w:val="20"/>
-                              <w:szCs w:val="20"/>
-                            </w:rPr>
-                            <w:t>v</w:t>
-                          </w:r>
-                          <w:r>
-                            <w:rPr>
-                              <w:rStyle w:val="Hyperlink"/>
-                              <w:sz w:val="20"/>
-                              <w:szCs w:val="20"/>
-                            </w:rPr>
-                            <w:t>iew</w:t>
+                            <w:t>Overview</w:t>
                           </w:r>
                         </w:hyperlink>
                       </w:p>
@@ -2226,11 +1762,9 @@
         <w:lastRenderedPageBreak/>
         <w:t xml:space="preserve">If you feel like </w:t>
       </w:r>
-      <w:proofErr w:type="gramStart"/>
-      <w:r>
-        <w:t>it</w:t>
-      </w:r>
-      <w:proofErr w:type="gramEnd"/>
+      <w:r>
+        <w:t>it,</w:t>
+      </w:r>
       <w:r>
         <w:t xml:space="preserve"> you can play co-op with someone else on the local machine by pressing multiplayer 1 person becomes the host while the other joins the host.</w:t>
       </w:r>
@@ -2256,7 +1790,13 @@
         </w:numPr>
       </w:pPr>
       <w:r>
-        <w:t>Multiplayer – play with another player</w:t>
+        <w:t>Multiplayer</w:t>
+      </w:r>
+      <w:r>
+        <w:t>/Server</w:t>
+      </w:r>
+      <w:r>
+        <w:t xml:space="preserve"> – play with another player</w:t>
       </w:r>
     </w:p>
     <w:p>
@@ -2398,6 +1938,7 @@
       </w:r>
     </w:p>
     <w:p/>
+    <w:p/>
     <w:p>
       <w:pPr>
         <w:pStyle w:val="Heading2"/>
@@ -2405,6 +1946,7 @@
       <w:bookmarkStart w:id="10" w:name="_Game_Loop"/>
       <w:bookmarkEnd w:id="10"/>
       <w:r>
+        <w:lastRenderedPageBreak/>
         <w:t>Game Loop</w:t>
       </w:r>
     </w:p>
@@ -2497,7 +2039,11 @@
         <w:t xml:space="preserve">The player combat can slightly change when buying some upgrades from the shop, you can buy an extra bullet so instead of shooting one bullet you will shoot 2 or even 3 if buying another </w:t>
       </w:r>
       <w:r>
-        <w:t>and lastly from the shop you can buy “energy wave attack” this creates a energy wave that goes into one direction after pressing the basic attack with space bar it deals low damage but it can be useful attack from range, this is the combat for the player for enemies I will mention it below in the “game characters” section.</w:t>
+        <w:t xml:space="preserve">and lastly from the shop you can buy “energy wave attack” this creates a energy wave that goes into one </w:t>
+      </w:r>
+      <w:r>
+        <w:lastRenderedPageBreak/>
+        <w:t>direction after pressing the basic attack with space bar it deals low damage but it can be useful attack from range, this is the combat for the player for enemies I will mention it below in the “game characters” section.</w:t>
       </w:r>
     </w:p>
     <w:p/>
@@ -2518,15 +2064,7 @@
       </w:r>
       <w:r>
         <w:br/>
-        <w:t xml:space="preserve">Damage is does if the object collides with something so the bullet intersects with enemy or a block it will take away their health by calling a function </w:t>
-      </w:r>
-      <w:proofErr w:type="spellStart"/>
-      <w:r>
-        <w:t>takeDamage</w:t>
-      </w:r>
-      <w:proofErr w:type="spellEnd"/>
-      <w:r>
-        <w:t>(amount)</w:t>
+        <w:t>Damage is does if the object collides with something so the bullet intersects with enemy or a block it will take away their health by calling a function takeDamage(amount)</w:t>
       </w:r>
       <w:r>
         <w:t>.</w:t>
@@ -2606,13 +2144,13 @@
       <w:bookmarkStart w:id="17" w:name="_Level_Editor"/>
       <w:bookmarkEnd w:id="17"/>
       <w:r>
+        <w:lastRenderedPageBreak/>
         <w:t>Level Editor</w:t>
       </w:r>
     </w:p>
     <w:p/>
     <w:p>
       <w:r>
-        <w:lastRenderedPageBreak/>
         <w:t>So,</w:t>
       </w:r>
       <w:r>
@@ -2797,6 +2335,7 @@
       <w:bookmarkStart w:id="20" w:name="_Story"/>
       <w:bookmarkEnd w:id="20"/>
       <w:r>
+        <w:lastRenderedPageBreak/>
         <w:t>Story</w:t>
       </w:r>
     </w:p>
@@ -2808,7 +2347,6 @@
       <w:bookmarkStart w:id="21" w:name="_Overview_1"/>
       <w:bookmarkEnd w:id="21"/>
       <w:r>
-        <w:lastRenderedPageBreak/>
         <w:t>Overview</w:t>
       </w:r>
     </w:p>
@@ -2900,13 +2438,13 @@
         <w:pStyle w:val="Heading2"/>
       </w:pPr>
       <w:r>
+        <w:lastRenderedPageBreak/>
         <w:t>Skeleton</w:t>
       </w:r>
     </w:p>
     <w:p/>
     <w:p>
       <w:r>
-        <w:lastRenderedPageBreak/>
         <w:t>Skeleton enemy has 3 attacks and 1 defence mechanic the first 2 attacks are slash and the range he throws his sword towards the player in a straight line lastly the defence he has is a shield when he detects the player bullet incoming towards him, he will raise his shield to defend himself.</w:t>
       </w:r>
     </w:p>
@@ -2971,6 +2509,9 @@
       </w:r>
     </w:p>
     <w:p/>
+    <w:p/>
+    <w:p/>
+    <w:p/>
     <w:p>
       <w:pPr>
         <w:pStyle w:val="Heading1"/>
@@ -2980,6 +2521,7 @@
       <w:bookmarkEnd w:id="24"/>
       <w:bookmarkEnd w:id="25"/>
       <w:r>
+        <w:lastRenderedPageBreak/>
         <w:t>User interface</w:t>
       </w:r>
     </w:p>
@@ -3006,18 +2548,68 @@
         <w:t>in</w:t>
       </w:r>
       <w:r>
-        <w:t xml:space="preserve"> level editor its more </w:t>
-      </w:r>
-      <w:r>
-        <w:lastRenderedPageBreak/>
-        <w:t>interacting with the slider section to select all different sorts of blocks to place them down on the world map, the gameplay is more for the player to shoot with the mouse.</w:t>
-      </w:r>
-    </w:p>
-    <w:p>
+        <w:t xml:space="preserve"> level editor its more interacting with the slider section to select all different sorts of blocks to place them down on the world map, the gameplay is more for the player to shoot with the mouse</w:t>
+      </w:r>
+      <w:r>
+        <w:t xml:space="preserve"> and click around the shops interface which is easy to go around</w:t>
+      </w:r>
       <w:bookmarkStart w:id="27" w:name="_Main_menu_screen"/>
       <w:bookmarkEnd w:id="27"/>
-    </w:p>
-    <w:p/>
+      <w:r>
+        <w:t>.</w:t>
+      </w:r>
+    </w:p>
+    <w:p>
+      <w:r>
+        <w:rPr>
+          <w:b/>
+          <w:bCs/>
+        </w:rPr>
+        <w:t>Main Menu</w:t>
+      </w:r>
+      <w:r>
+        <w:t>: has 4 options – Play game, Level editor, Options and Exit you need to left click on these to open to those screens right click on the main menu to spawn a bouncy ball.</w:t>
+      </w:r>
+    </w:p>
+    <w:p>
+      <w:r>
+        <w:rPr>
+          <w:b/>
+          <w:bCs/>
+        </w:rPr>
+        <w:t>Level Editor</w:t>
+      </w:r>
+      <w:r>
+        <w:t>: 2 buttons at top left screen to go back and save, right side of screen has another button to open a slider that comes out from the right side of the screen, inside the slider you can press delete button to delete blocks on the world map you would see arrow buttons to change tabs and underneath that you see all the available blocks you can select and then place them down by left clicking anywhere on the world map</w:t>
+      </w:r>
+      <w:r>
+        <w:t>.</w:t>
+      </w:r>
+    </w:p>
+    <w:p>
+      <w:r>
+        <w:rPr>
+          <w:b/>
+          <w:bCs/>
+        </w:rPr>
+        <w:t>Option</w:t>
+      </w:r>
+      <w:r>
+        <w:t>: 2 horizontal sliders to change the volume you can select the handle and drag with mouse</w:t>
+      </w:r>
+    </w:p>
+    <w:p>
+      <w:r>
+        <w:rPr>
+          <w:b/>
+          <w:bCs/>
+        </w:rPr>
+        <w:t>Gameplay</w:t>
+      </w:r>
+      <w:r>
+        <w:t>: left click to shoot a bullet form the players position, when the shop is open you can select the handle and drag it to move around to show different items available, left click to buy the item which turns green meaning its bought if the player has the enough currency also if the mouse s over the item it shows a description of that item.</w:t>
+      </w:r>
+    </w:p>
     <w:p>
       <w:pPr>
         <w:pStyle w:val="Heading1"/>
@@ -3031,7 +2623,13 @@
     <w:p/>
     <w:p>
       <w:r>
-        <w:t>I added some fancy aesthetics to make the world in my game feel more alive and not bland, these can be persistence so when you kill enemies their bodies will remain so you can see where they died, there is particle effects and sound throughout the project</w:t>
+        <w:t xml:space="preserve">I added some fancy aesthetics to make the world in my game feel more alive and not </w:t>
+      </w:r>
+      <w:r>
+        <w:t xml:space="preserve">too </w:t>
+      </w:r>
+      <w:r>
+        <w:t>bland, these can be persistence so when you kill enemies their bodies will remain so you can see where they died, there is particle effects and sound throughout the project</w:t>
       </w:r>
     </w:p>
     <w:p/>
@@ -3062,6 +2660,7 @@
       <w:bookmarkStart w:id="31" w:name="_Sound/Music"/>
       <w:bookmarkEnd w:id="31"/>
       <w:r>
+        <w:lastRenderedPageBreak/>
         <w:t>Sound/Music</w:t>
       </w:r>
     </w:p>
@@ -3071,7 +2670,6 @@
         <w:t>There is sound when clicking on the buttons in main menu and music in the background, there is some sound in gameplay like the player jumping.</w:t>
       </w:r>
     </w:p>
-    <w:p/>
     <w:p>
       <w:pPr>
         <w:pStyle w:val="Heading1"/>
@@ -4763,6 +4361,8 @@
     <w:rsid w:val="009611C2"/>
     <w:rsid w:val="00A82B51"/>
     <w:rsid w:val="00DB0F03"/>
+    <w:rsid w:val="00E962A3"/>
+    <w:rsid w:val="00F60624"/>
   </w:rsids>
   <m:mathPr>
     <m:mathFont m:val="Cambria Math"/>

</xml_diff>